<commit_message>
doc hospede sem cpf
</commit_message>
<xml_diff>
--- a/Documento/Documento de especificacao do web service.docx
+++ b/Documento/Documento de especificacao do web service.docx
@@ -68,7 +68,16 @@
           <w:rFonts w:ascii="Cambria" w:hAnsi="Cambria"/>
           <w:sz w:val="24"/>
         </w:rPr>
-        <w:t>CPF;</w:t>
+        <w:t>Senha</w:t>
+      </w:r>
+      <w:bookmarkStart w:id="0" w:name="_GoBack"/>
+      <w:bookmarkEnd w:id="0"/>
+      <w:r>
+        <w:rPr>
+          <w:rFonts w:ascii="Cambria" w:hAnsi="Cambria"/>
+          <w:sz w:val="24"/>
+        </w:rPr>
+        <w:t>;</w:t>
       </w:r>
     </w:p>
     <w:p>
@@ -298,14 +307,7 @@
           <w:rFonts w:ascii="Cambria" w:hAnsi="Cambria"/>
           <w:sz w:val="24"/>
         </w:rPr>
-        <w:t>Serviço</w:t>
-      </w:r>
-      <w:r>
-        <w:rPr>
-          <w:rFonts w:ascii="Cambria" w:hAnsi="Cambria"/>
-          <w:sz w:val="24"/>
-        </w:rPr>
-        <w:t xml:space="preserve"> para buscar um hotel;</w:t>
+        <w:t>Serviço para buscar um hotel;</w:t>
       </w:r>
     </w:p>
     <w:p>
@@ -326,14 +328,7 @@
           <w:rFonts w:ascii="Cambria" w:hAnsi="Cambria"/>
           <w:sz w:val="24"/>
         </w:rPr>
-        <w:t>Serviço</w:t>
-      </w:r>
-      <w:r>
-        <w:rPr>
-          <w:rFonts w:ascii="Cambria" w:hAnsi="Cambria"/>
-          <w:sz w:val="24"/>
-        </w:rPr>
-        <w:t xml:space="preserve"> que fará a reserva;</w:t>
+        <w:t>Serviço que fará a reserva;</w:t>
       </w:r>
     </w:p>
     <w:p>
@@ -354,16 +349,7 @@
           <w:rFonts w:ascii="Cambria" w:hAnsi="Cambria"/>
           <w:sz w:val="24"/>
         </w:rPr>
-        <w:t>Serviço</w:t>
-      </w:r>
-      <w:bookmarkStart w:id="0" w:name="_GoBack"/>
-      <w:bookmarkEnd w:id="0"/>
-      <w:r>
-        <w:rPr>
-          <w:rFonts w:ascii="Cambria" w:hAnsi="Cambria"/>
-          <w:sz w:val="24"/>
-        </w:rPr>
-        <w:t xml:space="preserve"> que buscará os hotéis de uma determinada cidade;</w:t>
+        <w:t>Serviço que buscará os hotéis de uma determinada cidade;</w:t>
       </w:r>
     </w:p>
     <w:sectPr>
@@ -893,6 +879,7 @@
   <w:style w:type="character" w:default="1" w:styleId="Fontepargpadro">
     <w:name w:val="Default Paragraph Font"/>
     <w:uiPriority w:val="1"/>
+    <w:semiHidden/>
     <w:unhideWhenUsed/>
   </w:style>
   <w:style w:type="table" w:default="1" w:styleId="Tabelanormal">

</xml_diff>

<commit_message>
atualização da pagina html para cadastro de usuario
</commit_message>
<xml_diff>
--- a/Documento/Documento de especificacao do web service.docx
+++ b/Documento/Documento de especificacao do web service.docx
@@ -63,36 +63,8 @@
           <w:sz w:val="24"/>
         </w:rPr>
       </w:pPr>
-      <w:r>
-        <w:rPr>
-          <w:rFonts w:ascii="Cambria" w:hAnsi="Cambria"/>
-          <w:sz w:val="24"/>
-        </w:rPr>
-        <w:t>Senha</w:t>
-      </w:r>
       <w:bookmarkStart w:id="0" w:name="_GoBack"/>
       <w:bookmarkEnd w:id="0"/>
-      <w:r>
-        <w:rPr>
-          <w:rFonts w:ascii="Cambria" w:hAnsi="Cambria"/>
-          <w:sz w:val="24"/>
-        </w:rPr>
-        <w:t>;</w:t>
-      </w:r>
-    </w:p>
-    <w:p>
-      <w:pPr>
-        <w:pStyle w:val="PargrafodaLista"/>
-        <w:numPr>
-          <w:ilvl w:val="0"/>
-          <w:numId w:val="1"/>
-        </w:numPr>
-        <w:jc w:val="both"/>
-        <w:rPr>
-          <w:rFonts w:ascii="Cambria" w:hAnsi="Cambria"/>
-          <w:sz w:val="24"/>
-        </w:rPr>
-      </w:pPr>
       <w:r>
         <w:rPr>
           <w:rFonts w:ascii="Cambria" w:hAnsi="Cambria"/>

</xml_diff>